<commit_message>
Add negated is race check and also process use notes in prompt
</commit_message>
<xml_diff>
--- a/DialogueImplementationTool.Tests/Samples/Documents/[Locked] Malwon.docx
+++ b/DialogueImplementationTool.Tests/Samples/Documents/[Locked] Malwon.docx
@@ -547,6 +547,27 @@
       <w:r>
         <w:rPr>
           <w:b/>
+          <w:color w:val="9900FF"/>
+        </w:rPr>
+        <w:t xml:space="preserve">[if player is </w:t>
+      </w:r>
+      <w:r>
+        <w:rPr>
+          <w:b/>
+          <w:color w:val="9900FF"/>
+        </w:rPr>
+        <w:t>not Bosmer</w:t>
+      </w:r>
+      <w:r>
+        <w:rPr>
+          <w:b/>
+          <w:color w:val="9900FF"/>
+        </w:rPr>
+        <w:t xml:space="preserve">] </w:t>
+      </w:r>
+      <w:r>
+        <w:rPr>
+          <w:b/>
         </w:rPr>
         <w:t xml:space="preserve">I don't see any hunting gear either. (Archery) </w:t>
       </w:r>
@@ -1101,7 +1122,10 @@
         </w:rPr>
       </w:pPr>
       <w:r>
-        <w:rPr/>
+        <w:rPr>
+          <w:b/>
+          <w:color w:val="9900FF"/>
+        </w:rPr>
       </w:r>
     </w:p>
     <w:p>
@@ -2295,6 +2319,7 @@
     <w:qFormat/>
     <w:pPr>
       <w:widowControl/>
+      <w:suppressAutoHyphens w:val="true"/>
       <w:bidi w:val="0"/>
       <w:spacing w:lineRule="auto" w:line="276" w:before="0" w:after="0"/>
       <w:jc w:val="left"/>

</xml_diff>

<commit_message>
Support multi race condition
</commit_message>
<xml_diff>
--- a/DialogueImplementationTool.Tests/Samples/Documents/[Locked] Malwon.docx
+++ b/DialogueImplementationTool.Tests/Samples/Documents/[Locked] Malwon.docx
@@ -549,21 +549,7 @@
           <w:b/>
           <w:color w:val="9900FF"/>
         </w:rPr>
-        <w:t xml:space="preserve">[if player is </w:t>
-      </w:r>
-      <w:r>
-        <w:rPr>
-          <w:b/>
-          <w:color w:val="9900FF"/>
-        </w:rPr>
-        <w:t>not Bosmer</w:t>
-      </w:r>
-      <w:r>
-        <w:rPr>
-          <w:b/>
-          <w:color w:val="9900FF"/>
-        </w:rPr>
-        <w:t xml:space="preserve">] </w:t>
+        <w:t xml:space="preserve">[if player is not Bosmer or Altmer] </w:t>
       </w:r>
       <w:r>
         <w:rPr>

</xml_diff>

<commit_message>
Remove multi notes due to conflicts with genuine uses of commas
Example: [unlocks NIECE, WEALTH, and TRADER] should be one note with three unlock parts to it while [back to OPTIONS, remove FISHING] should be two separate notes. Syntactically we can't distinguish between both here.
</commit_message>
<xml_diff>
--- a/DialogueImplementationTool.Tests/Samples/Documents/[Locked] Malwon.docx
+++ b/DialogueImplementationTool.Tests/Samples/Documents/[Locked] Malwon.docx
@@ -642,9 +642,16 @@
       </w:r>
       <w:r>
         <w:rPr>
-          <w:color w:val="9900FF"/>
-        </w:rPr>
-        <w:t xml:space="preserve">, remove </w:t>
+          <w:b/>
+          <w:color w:val="9900FF"/>
+        </w:rPr>
+        <w:t>] [</w:t>
+      </w:r>
+      <w:r>
+        <w:rPr>
+          <w:color w:val="9900FF"/>
+        </w:rPr>
+        <w:t xml:space="preserve">remove </w:t>
       </w:r>
       <w:r>
         <w:rPr>

</xml_diff>